<commit_message>
"Fichiers DO DAO et affichage clients"
</commit_message>
<xml_diff>
--- a/dictionnaire_de_données.docx
+++ b/dictionnaire_de_données.docx
@@ -1128,15 +1128,27 @@
               </w:rPr>
             </w:pPr>
             <w:proofErr w:type="spellStart"/>
-            <w:r>
-              <w:rPr>
-                <w:rFonts w:ascii="Helvetica" w:hAnsi="Helvetica" w:cs="Helvetica"/>
-                <w:color w:val="000000"/>
-                <w:sz w:val="24"/>
-                <w:szCs w:val="24"/>
-                <w:shd w:val="clear" w:color="auto" w:fill="FBFBFB"/>
-              </w:rPr>
-              <w:t>conseiller_id</w:t>
+            <w:proofErr w:type="gramStart"/>
+            <w:r>
+              <w:rPr>
+                <w:rFonts w:ascii="Helvetica" w:hAnsi="Helvetica" w:cs="Helvetica"/>
+                <w:color w:val="000000"/>
+                <w:sz w:val="24"/>
+                <w:szCs w:val="24"/>
+                <w:shd w:val="clear" w:color="auto" w:fill="FBFBFB"/>
+              </w:rPr>
+              <w:t>conseiller</w:t>
+            </w:r>
+            <w:proofErr w:type="gramEnd"/>
+            <w:r>
+              <w:rPr>
+                <w:rFonts w:ascii="Helvetica" w:hAnsi="Helvetica" w:cs="Helvetica"/>
+                <w:color w:val="000000"/>
+                <w:sz w:val="24"/>
+                <w:szCs w:val="24"/>
+                <w:shd w:val="clear" w:color="auto" w:fill="FBFBFB"/>
+              </w:rPr>
+              <w:t>_id</w:t>
             </w:r>
             <w:proofErr w:type="spellEnd"/>
           </w:p>
@@ -1539,7 +1551,7 @@
                 <w:szCs w:val="24"/>
                 <w:shd w:val="clear" w:color="auto" w:fill="FBFBFB"/>
               </w:rPr>
-              <w:t>c</w:t>
+              <w:t>C</w:t>
             </w:r>
             <w:r>
               <w:rPr>
@@ -1807,15 +1819,27 @@
               </w:rPr>
             </w:pPr>
             <w:proofErr w:type="spellStart"/>
-            <w:r>
-              <w:rPr>
-                <w:rFonts w:ascii="Helvetica" w:hAnsi="Helvetica" w:cs="Helvetica"/>
-                <w:color w:val="000000"/>
-                <w:sz w:val="24"/>
-                <w:szCs w:val="24"/>
-                <w:shd w:val="clear" w:color="auto" w:fill="FBFBFB"/>
-              </w:rPr>
-              <w:t>date_ouvert</w:t>
+            <w:proofErr w:type="gramStart"/>
+            <w:r>
+              <w:rPr>
+                <w:rFonts w:ascii="Helvetica" w:hAnsi="Helvetica" w:cs="Helvetica"/>
+                <w:color w:val="000000"/>
+                <w:sz w:val="24"/>
+                <w:szCs w:val="24"/>
+                <w:shd w:val="clear" w:color="auto" w:fill="FBFBFB"/>
+              </w:rPr>
+              <w:t>date</w:t>
+            </w:r>
+            <w:proofErr w:type="gramEnd"/>
+            <w:r>
+              <w:rPr>
+                <w:rFonts w:ascii="Helvetica" w:hAnsi="Helvetica" w:cs="Helvetica"/>
+                <w:color w:val="000000"/>
+                <w:sz w:val="24"/>
+                <w:szCs w:val="24"/>
+                <w:shd w:val="clear" w:color="auto" w:fill="FBFBFB"/>
+              </w:rPr>
+              <w:t>_ouvert</w:t>
             </w:r>
             <w:proofErr w:type="spellEnd"/>
           </w:p>
@@ -2263,139 +2287,6 @@
                 <w:shd w:val="clear" w:color="auto" w:fill="FBFBFB"/>
               </w:rPr>
               <w:t>L’identifiant du client</w:t>
-            </w:r>
-          </w:p>
-        </w:tc>
-        <w:tc>
-          <w:tcPr>
-            <w:tcW w:w="2333" w:type="dxa"/>
-          </w:tcPr>
-          <w:p>
-            <w:pPr>
-              <w:rPr>
-                <w:rFonts w:ascii="Helvetica" w:hAnsi="Helvetica" w:cs="Helvetica"/>
-                <w:color w:val="000000"/>
-                <w:sz w:val="24"/>
-                <w:szCs w:val="24"/>
-                <w:shd w:val="clear" w:color="auto" w:fill="FBFBFB"/>
-              </w:rPr>
-            </w:pPr>
-            <w:r>
-              <w:rPr>
-                <w:rFonts w:ascii="Helvetica" w:hAnsi="Helvetica" w:cs="Helvetica"/>
-                <w:color w:val="000000"/>
-                <w:sz w:val="24"/>
-                <w:szCs w:val="24"/>
-                <w:shd w:val="clear" w:color="auto" w:fill="FBFBFB"/>
-              </w:rPr>
-              <w:t>Entier</w:t>
-            </w:r>
-          </w:p>
-        </w:tc>
-        <w:tc>
-          <w:tcPr>
-            <w:tcW w:w="2069" w:type="dxa"/>
-          </w:tcPr>
-          <w:p>
-            <w:pPr>
-              <w:rPr>
-                <w:rFonts w:ascii="Helvetica" w:hAnsi="Helvetica" w:cs="Helvetica"/>
-                <w:color w:val="000000"/>
-                <w:sz w:val="24"/>
-                <w:szCs w:val="24"/>
-                <w:shd w:val="clear" w:color="auto" w:fill="FBFBFB"/>
-              </w:rPr>
-            </w:pPr>
-            <w:r>
-              <w:rPr>
-                <w:rFonts w:ascii="Helvetica" w:hAnsi="Helvetica" w:cs="Helvetica"/>
-                <w:color w:val="000000"/>
-                <w:sz w:val="24"/>
-                <w:szCs w:val="24"/>
-                <w:shd w:val="clear" w:color="auto" w:fill="FBFBFB"/>
-              </w:rPr>
-              <w:t>50</w:t>
-            </w:r>
-          </w:p>
-        </w:tc>
-      </w:tr>
-      <w:tr>
-        <w:trPr>
-          <w:trHeight w:val="374"/>
-        </w:trPr>
-        <w:tc>
-          <w:tcPr>
-            <w:tcW w:w="2333" w:type="dxa"/>
-          </w:tcPr>
-          <w:p>
-            <w:pPr>
-              <w:rPr>
-                <w:rFonts w:ascii="Helvetica" w:hAnsi="Helvetica" w:cs="Helvetica"/>
-                <w:color w:val="000000"/>
-                <w:sz w:val="24"/>
-                <w:szCs w:val="24"/>
-                <w:shd w:val="clear" w:color="auto" w:fill="FBFBFB"/>
-              </w:rPr>
-            </w:pPr>
-            <w:proofErr w:type="spellStart"/>
-            <w:r>
-              <w:rPr>
-                <w:rFonts w:ascii="Helvetica" w:hAnsi="Helvetica" w:cs="Helvetica"/>
-                <w:color w:val="000000"/>
-                <w:sz w:val="24"/>
-                <w:szCs w:val="24"/>
-                <w:shd w:val="clear" w:color="auto" w:fill="FBFBFB"/>
-              </w:rPr>
-              <w:t>Compte_id</w:t>
-            </w:r>
-            <w:proofErr w:type="spellEnd"/>
-          </w:p>
-        </w:tc>
-        <w:tc>
-          <w:tcPr>
-            <w:tcW w:w="2333" w:type="dxa"/>
-          </w:tcPr>
-          <w:p>
-            <w:pPr>
-              <w:rPr>
-                <w:rFonts w:ascii="Helvetica" w:hAnsi="Helvetica" w:cs="Helvetica"/>
-                <w:color w:val="000000"/>
-                <w:sz w:val="24"/>
-                <w:szCs w:val="24"/>
-                <w:shd w:val="clear" w:color="auto" w:fill="FBFBFB"/>
-              </w:rPr>
-            </w:pPr>
-            <w:r>
-              <w:rPr>
-                <w:rFonts w:ascii="Helvetica" w:hAnsi="Helvetica" w:cs="Helvetica"/>
-                <w:color w:val="000000"/>
-                <w:sz w:val="24"/>
-                <w:szCs w:val="24"/>
-                <w:shd w:val="clear" w:color="auto" w:fill="FBFBFB"/>
-              </w:rPr>
-              <w:t xml:space="preserve">L’identifiant du compte du client (clé </w:t>
-            </w:r>
-            <w:proofErr w:type="spellStart"/>
-            <w:r>
-              <w:rPr>
-                <w:rFonts w:ascii="Helvetica" w:hAnsi="Helvetica" w:cs="Helvetica"/>
-                <w:color w:val="000000"/>
-                <w:sz w:val="24"/>
-                <w:szCs w:val="24"/>
-                <w:shd w:val="clear" w:color="auto" w:fill="FBFBFB"/>
-              </w:rPr>
-              <w:t>étrangére</w:t>
-            </w:r>
-            <w:proofErr w:type="spellEnd"/>
-            <w:r>
-              <w:rPr>
-                <w:rFonts w:ascii="Helvetica" w:hAnsi="Helvetica" w:cs="Helvetica"/>
-                <w:color w:val="000000"/>
-                <w:sz w:val="24"/>
-                <w:szCs w:val="24"/>
-                <w:shd w:val="clear" w:color="auto" w:fill="FBFBFB"/>
-              </w:rPr>
-              <w:t>)</w:t>
             </w:r>
           </w:p>
         </w:tc>
@@ -3765,15 +3656,27 @@
               </w:rPr>
             </w:pPr>
             <w:proofErr w:type="spellStart"/>
-            <w:r>
-              <w:rPr>
-                <w:rFonts w:ascii="Helvetica" w:hAnsi="Helvetica" w:cs="Helvetica"/>
-                <w:color w:val="000000"/>
-                <w:sz w:val="24"/>
-                <w:szCs w:val="24"/>
-                <w:shd w:val="clear" w:color="auto" w:fill="FBFBFB"/>
-              </w:rPr>
-              <w:t>montant_debit</w:t>
+            <w:proofErr w:type="gramStart"/>
+            <w:r>
+              <w:rPr>
+                <w:rFonts w:ascii="Helvetica" w:hAnsi="Helvetica" w:cs="Helvetica"/>
+                <w:color w:val="000000"/>
+                <w:sz w:val="24"/>
+                <w:szCs w:val="24"/>
+                <w:shd w:val="clear" w:color="auto" w:fill="FBFBFB"/>
+              </w:rPr>
+              <w:t>montant</w:t>
+            </w:r>
+            <w:proofErr w:type="gramEnd"/>
+            <w:r>
+              <w:rPr>
+                <w:rFonts w:ascii="Helvetica" w:hAnsi="Helvetica" w:cs="Helvetica"/>
+                <w:color w:val="000000"/>
+                <w:sz w:val="24"/>
+                <w:szCs w:val="24"/>
+                <w:shd w:val="clear" w:color="auto" w:fill="FBFBFB"/>
+              </w:rPr>
+              <w:t>_debit</w:t>
             </w:r>
             <w:proofErr w:type="spellEnd"/>
           </w:p>

</xml_diff>